<commit_message>
sync with the website and george mods
</commit_message>
<xml_diff>
--- a/file/abstract_template.docx
+++ b/file/abstract_template.docx
@@ -6,8 +6,6 @@
       <w:pPr>
         <w:pStyle w:val="Title"/>
       </w:pPr>
-      <w:bookmarkStart w:id="0" w:name="_GoBack"/>
-      <w:bookmarkEnd w:id="0"/>
       <w:r>
         <w:t xml:space="preserve">GUIDELINES FOR AUTHORS PREPARING MANUSCRIPTS FOR </w:t>
       </w:r>
@@ -137,30 +135,8 @@
       <w:r>
         <w:t xml:space="preserve">The title of the document should be completely in majuscule; </w:t>
       </w:r>
-      <w:r>
-        <w:t>The c</w:t>
-      </w:r>
-      <w:r>
-        <w:t xml:space="preserve">orresponding author should be </w:t>
-      </w:r>
-      <w:r>
-        <w:t>indicated with the use of the symbol “</w:t>
-      </w:r>
-      <w:r>
-        <w:footnoteReference w:customMarkFollows="1" w:id="1"/>
-        <w:t>*” next to its name in the heading. Affiliations have the form</w:t>
-      </w:r>
-      <w:r>
-        <w:t>:</w:t>
-      </w:r>
-    </w:p>
-    <w:p>
-      <w:r>
-        <w:t>Department &amp;</w:t>
-      </w:r>
-      <w:r>
-        <w:t xml:space="preserve"> name of organization, City, State – mail address</w:t>
-      </w:r>
+      <w:bookmarkStart w:id="0" w:name="_GoBack"/>
+      <w:bookmarkEnd w:id="0"/>
     </w:p>
     <w:p>
       <w:r>
@@ -582,7 +558,6 @@
         <w:ind w:firstLine="0"/>
       </w:pPr>
       <w:r>
-        <w:lastRenderedPageBreak/>
         <w:t>Acknowledgements</w:t>
       </w:r>
       <w:r>
@@ -625,6 +600,7 @@
         <w:ind w:firstLine="0"/>
       </w:pPr>
       <w:r>
+        <w:lastRenderedPageBreak/>
         <w:t>Reference</w:t>
       </w:r>
     </w:p>
@@ -875,17 +851,6 @@
       <w:r>
         <w:continuationSeparator/>
       </w:r>
-    </w:p>
-  </w:footnote>
-  <w:footnote w:id="1">
-    <w:p>
-      <w:pPr>
-        <w:pStyle w:val="FootnoteText"/>
-        <w:ind w:left="0" w:firstLine="0"/>
-        <w:rPr>
-          <w:sz w:val="16"/>
-        </w:rPr>
-      </w:pPr>
     </w:p>
   </w:footnote>
 </w:footnotes>
@@ -2981,7 +2946,7 @@
 </file>
 
 <file path=customXml/itemProps1.xml><?xml version="1.0" encoding="utf-8"?>
-<ds:datastoreItem xmlns:ds="http://schemas.openxmlformats.org/officeDocument/2006/customXml" ds:itemID="{59CDF9FA-F20A-D741-B94B-6D2E3975A04B}">
+<ds:datastoreItem xmlns:ds="http://schemas.openxmlformats.org/officeDocument/2006/customXml" ds:itemID="{B76A3463-CB98-904E-9C41-04B171CED1E5}">
   <ds:schemaRefs>
     <ds:schemaRef ds:uri="http://schemas.openxmlformats.org/officeDocument/2006/bibliography"/>
   </ds:schemaRefs>

</xml_diff>